<commit_message>
ulteriore aggiunte a JustShoes.docx
</commit_message>
<xml_diff>
--- a/documentazione/Just Shoes.docx
+++ b/documentazione/Just Shoes.docx
@@ -212,15 +212,7 @@
         <w:t>La lista “Le nostre Top Seller”, che mostra le scarpe più vendute.</w:t>
       </w:r>
     </w:p>
-    <w:p>
-      <w:pPr>
-        <w:pStyle w:val="Paragrafoelenco"/>
-        <w:numPr>
-          <w:ilvl w:val="0"/>
-          <w:numId w:val="3"/>
-        </w:numPr>
-      </w:pPr>
-    </w:p>
+    <w:p/>
     <w:p>
       <w:r>
         <w:t xml:space="preserve">Il </w:t>
@@ -422,9 +414,214 @@
       <w:r>
         <w:t>alla pagina Pagamento.</w:t>
       </w:r>
+    </w:p>
+    <w:p/>
+    <w:p/>
+    <w:p>
+      <w:pPr>
+        <w:pStyle w:val="Titolo2"/>
+      </w:pPr>
+      <w:r>
+        <w:t>Pagine per Cliente</w:t>
+      </w:r>
+    </w:p>
+    <w:p/>
+    <w:p>
+      <w:pPr>
+        <w:pStyle w:val="Titolo2"/>
+      </w:pPr>
+      <w:r>
+        <w:t>Acquisto</w:t>
+      </w:r>
+    </w:p>
+    <w:p/>
+    <w:p>
+      <w:r>
+        <w:t xml:space="preserve">Dopo aver fatto click su “Procedi all’Acquisto” sulla pagina Carrello, </w:t>
+      </w:r>
+      <w:r>
+        <w:t>si viene indirizzati alla pagina Acquisto, dove viene presentata la lista di indirizzi di spedizione e di carte di credito del Cliente. Sia se un Cliente non ha un indirizzo di spedizione e/o una carta di credito registrata sia quando già ha almeno uno di essi, vengono visualizzati in pagina due link per aggiungere un indirizzo di spedizione e una carta di credito.</w:t>
+      </w:r>
+    </w:p>
+    <w:p>
+      <w:r>
+        <w:t xml:space="preserve">In fondo al </w:t>
+      </w:r>
+      <w:proofErr w:type="spellStart"/>
+      <w:r>
+        <w:t>form</w:t>
+      </w:r>
+      <w:proofErr w:type="spellEnd"/>
+      <w:r>
+        <w:t xml:space="preserve"> di scelta vi è un </w:t>
+      </w:r>
+      <w:proofErr w:type="spellStart"/>
+      <w:r>
+        <w:t>button</w:t>
+      </w:r>
+      <w:proofErr w:type="spellEnd"/>
+      <w:r>
+        <w:t xml:space="preserve"> per confermare i dati e procedere all’acquisto.</w:t>
+      </w:r>
+    </w:p>
+    <w:p/>
+    <w:p>
+      <w:pPr>
+        <w:pStyle w:val="Titolo2"/>
+      </w:pPr>
+      <w:r>
+        <w:t>Pagamento</w:t>
+      </w:r>
+    </w:p>
+    <w:p/>
+    <w:p>
+      <w:r>
+        <w:t>Pagina che simula il pagamento degli articoli.</w:t>
+      </w:r>
+    </w:p>
+    <w:p/>
+    <w:p>
+      <w:pPr>
+        <w:pStyle w:val="Titolo2"/>
+      </w:pPr>
+      <w:r>
+        <w:t>Profilo</w:t>
+      </w:r>
+    </w:p>
+    <w:p/>
+    <w:p>
+      <w:r>
+        <w:t xml:space="preserve">Nella pagina dedicata al profilo del </w:t>
+      </w:r>
+      <w:proofErr w:type="gramStart"/>
+      <w:r>
+        <w:t xml:space="preserve">Cliente  </w:t>
+      </w:r>
+      <w:r>
+        <w:t>viene</w:t>
+      </w:r>
+      <w:proofErr w:type="gramEnd"/>
+      <w:r>
+        <w:t xml:space="preserve"> presentata la mail del Cliente e la lista degli indirizzi e delle carte di credito del Cliente.</w:t>
+      </w:r>
+    </w:p>
+    <w:p>
+      <w:proofErr w:type="spellStart"/>
+      <w:r>
+        <w:t>Clickando</w:t>
+      </w:r>
+      <w:proofErr w:type="spellEnd"/>
+      <w:r>
+        <w:t xml:space="preserve"> su un indirizzo o una carta di credito già esistente, si viene indirizzati al </w:t>
+      </w:r>
+      <w:proofErr w:type="spellStart"/>
+      <w:r>
+        <w:t>form</w:t>
+      </w:r>
+      <w:proofErr w:type="spellEnd"/>
+      <w:r>
+        <w:t xml:space="preserve"> di modifica.</w:t>
+      </w:r>
+    </w:p>
+    <w:p>
+      <w:proofErr w:type="spellStart"/>
+      <w:r>
+        <w:t>Clickando</w:t>
+      </w:r>
+      <w:proofErr w:type="spellEnd"/>
+      <w:r>
+        <w:t xml:space="preserve"> sul </w:t>
+      </w:r>
+      <w:proofErr w:type="spellStart"/>
+      <w:r>
+        <w:t>button</w:t>
+      </w:r>
+      <w:proofErr w:type="spellEnd"/>
+      <w:r>
+        <w:t xml:space="preserve"> “Modifica email e/o password” si viene indirizzati al </w:t>
+      </w:r>
+      <w:proofErr w:type="spellStart"/>
+      <w:r>
+        <w:t>form</w:t>
+      </w:r>
+      <w:proofErr w:type="spellEnd"/>
+      <w:r>
+        <w:t xml:space="preserve"> di modifica di email e password.</w:t>
+      </w:r>
+    </w:p>
+    <w:p>
+      <w:proofErr w:type="spellStart"/>
+      <w:r>
+        <w:t>Clickando</w:t>
+      </w:r>
+      <w:proofErr w:type="spellEnd"/>
+      <w:r>
+        <w:t xml:space="preserve"> sul </w:t>
+      </w:r>
+      <w:proofErr w:type="spellStart"/>
+      <w:r>
+        <w:t>button</w:t>
+      </w:r>
+      <w:proofErr w:type="spellEnd"/>
+      <w:r>
+        <w:t xml:space="preserve"> “Aggiungi indirizzo” si viene indirizzati al </w:t>
+      </w:r>
+      <w:proofErr w:type="spellStart"/>
+      <w:r>
+        <w:t>form</w:t>
+      </w:r>
+      <w:proofErr w:type="spellEnd"/>
+      <w:r>
+        <w:t xml:space="preserve"> di inserimento di un indirizzo.</w:t>
+      </w:r>
+    </w:p>
+    <w:p>
+      <w:proofErr w:type="spellStart"/>
+      <w:r>
+        <w:t>Clickando</w:t>
+      </w:r>
+      <w:proofErr w:type="spellEnd"/>
+      <w:r>
+        <w:t xml:space="preserve"> sul </w:t>
+      </w:r>
+      <w:proofErr w:type="spellStart"/>
+      <w:r>
+        <w:t>button</w:t>
+      </w:r>
+      <w:proofErr w:type="spellEnd"/>
+      <w:r>
+        <w:t xml:space="preserve"> “Aggiungi Carta” si viene indirizzati al </w:t>
+      </w:r>
+      <w:proofErr w:type="spellStart"/>
+      <w:r>
+        <w:t>form</w:t>
+      </w:r>
+      <w:proofErr w:type="spellEnd"/>
+      <w:r>
+        <w:t xml:space="preserve"> di inserimento di una carta di credito.</w:t>
+      </w:r>
+    </w:p>
+    <w:p/>
+    <w:p>
+      <w:pPr>
+        <w:pStyle w:val="Titolo2"/>
+      </w:pPr>
+      <w:r>
+        <w:t>Ordini</w:t>
+      </w:r>
+    </w:p>
+    <w:p/>
+    <w:p>
+      <w:r>
+        <w:t>In questa pagina vengono listati tutti gli ordini del Cliente.</w:t>
+      </w:r>
       <w:bookmarkStart w:id="0" w:name="_GoBack"/>
       <w:bookmarkEnd w:id="0"/>
     </w:p>
+    <w:p/>
+    <w:p/>
+    <w:p/>
+    <w:p/>
     <w:p/>
     <w:p/>
     <w:p>

</xml_diff>